<commit_message>
Iteration2 Report final version.
</commit_message>
<xml_diff>
--- a/Report/TEAM05_Iteration2Report.docx
+++ b/Report/TEAM05_Iteration2Report.docx
@@ -2486,21 +2486,7 @@
                 <w:rStyle w:val="Hyperlink"/>
                 <w:noProof/>
               </w:rPr>
-              <w:t>Testing Plan For I</w:t>
-            </w:r>
-            <w:r>
-              <w:rPr>
-                <w:rStyle w:val="Hyperlink"/>
-                <w:noProof/>
-              </w:rPr>
-              <w:t>t</w:t>
-            </w:r>
-            <w:r>
-              <w:rPr>
-                <w:rStyle w:val="Hyperlink"/>
-                <w:noProof/>
-              </w:rPr>
-              <w:t>eration 2</w:t>
+              <w:t>Testing Plan For Iteration 2</w:t>
             </w:r>
             <w:r>
               <w:rPr>
@@ -14847,8 +14833,6 @@
         </w:numPr>
       </w:pPr>
       <w:bookmarkStart w:id="30" w:name="_Toc399682503"/>
-      <w:bookmarkStart w:id="31" w:name="_GoBack"/>
-      <w:bookmarkEnd w:id="31"/>
       <w:r>
         <w:lastRenderedPageBreak/>
         <w:t>Testing Plan For Iteration 2</w:t>
@@ -14958,7 +14942,7 @@
           <w:numId w:val="21"/>
         </w:numPr>
       </w:pPr>
-      <w:bookmarkStart w:id="32" w:name="_Toc399682504"/>
+      <w:bookmarkStart w:id="31" w:name="_Toc399682504"/>
       <w:r>
         <w:lastRenderedPageBreak/>
         <w:t>Unit Testing</w:t>
@@ -14966,7 +14950,7 @@
       <w:bookmarkEnd w:id="27"/>
       <w:bookmarkEnd w:id="28"/>
       <w:bookmarkEnd w:id="29"/>
-      <w:bookmarkEnd w:id="32"/>
+      <w:bookmarkEnd w:id="31"/>
     </w:p>
     <w:p>
       <w:r>
@@ -15149,9 +15133,9 @@
       <w:pPr>
         <w:pStyle w:val="Heading2"/>
       </w:pPr>
-      <w:bookmarkStart w:id="33" w:name="_Toc384845077"/>
-      <w:bookmarkStart w:id="34" w:name="_Toc385275811"/>
-      <w:bookmarkStart w:id="35" w:name="_Toc385276384"/>
+      <w:bookmarkStart w:id="32" w:name="_Toc384845077"/>
+      <w:bookmarkStart w:id="33" w:name="_Toc385275811"/>
+      <w:bookmarkStart w:id="34" w:name="_Toc385276384"/>
     </w:p>
     <w:p>
       <w:pPr>
@@ -15231,15 +15215,15 @@
           <w:numId w:val="23"/>
         </w:numPr>
       </w:pPr>
-      <w:bookmarkStart w:id="36" w:name="_Toc399682505"/>
+      <w:bookmarkStart w:id="35" w:name="_Toc399682505"/>
       <w:r>
         <w:lastRenderedPageBreak/>
         <w:t>Integration Testing</w:t>
       </w:r>
+      <w:bookmarkEnd w:id="32"/>
       <w:bookmarkEnd w:id="33"/>
       <w:bookmarkEnd w:id="34"/>
       <w:bookmarkEnd w:id="35"/>
-      <w:bookmarkEnd w:id="36"/>
     </w:p>
     <w:p>
       <w:r>
@@ -15475,12 +15459,12 @@
           <w:numId w:val="23"/>
         </w:numPr>
       </w:pPr>
-      <w:bookmarkStart w:id="37" w:name="_Toc399682506"/>
+      <w:bookmarkStart w:id="36" w:name="_Toc399682506"/>
       <w:r>
         <w:lastRenderedPageBreak/>
         <w:t>System Testing</w:t>
       </w:r>
-      <w:bookmarkEnd w:id="37"/>
+      <w:bookmarkEnd w:id="36"/>
       <w:r>
         <w:t xml:space="preserve"> </w:t>
       </w:r>
@@ -21633,7 +21617,7 @@
         <w:pStyle w:val="Heading1"/>
         <w:jc w:val="center"/>
       </w:pPr>
-      <w:bookmarkStart w:id="38" w:name="_Toc399682507"/>
+      <w:bookmarkStart w:id="37" w:name="_Toc399682507"/>
       <w:r>
         <w:lastRenderedPageBreak/>
         <w:t>4</w:t>
@@ -21647,7 +21631,7 @@
       <w:r>
         <w:t>Coding Standards</w:t>
       </w:r>
-      <w:bookmarkEnd w:id="38"/>
+      <w:bookmarkEnd w:id="37"/>
     </w:p>
     <w:p>
       <w:pPr>
@@ -21913,16 +21897,40 @@
         <w:pStyle w:val="Heading1"/>
         <w:jc w:val="center"/>
       </w:pPr>
-      <w:bookmarkStart w:id="39" w:name="_Toc399682508"/>
+      <w:bookmarkStart w:id="38" w:name="_Toc399682508"/>
       <w:r>
         <w:t>5</w:t>
       </w:r>
       <w:r>
         <w:t>. API</w:t>
       </w:r>
+      <w:bookmarkEnd w:id="38"/>
+    </w:p>
+    <w:p>
+      <w:r>
+        <w:t xml:space="preserve">Please view our </w:t>
+      </w:r>
+      <w:proofErr w:type="spellStart"/>
+      <w:r>
+        <w:t>Doxygen</w:t>
+      </w:r>
+      <w:proofErr w:type="spellEnd"/>
+      <w:r>
+        <w:t xml:space="preserve"> at: </w:t>
+      </w:r>
+    </w:p>
+    <w:p>
+      <w:hyperlink r:id="rId23" w:history="1">
+        <w:r>
+          <w:rPr>
+            <w:rStyle w:val="Hyperlink"/>
+          </w:rPr>
+          <w:t>www.comp.nus.edu.sg/~kester/CS3202</w:t>
+        </w:r>
+      </w:hyperlink>
+      <w:bookmarkStart w:id="39" w:name="_GoBack"/>
       <w:bookmarkEnd w:id="39"/>
     </w:p>
-    <w:p/>
     <w:sectPr>
       <w:pgSz w:w="11906" w:h="16838"/>
       <w:pgMar w:top="1440" w:right="1440" w:bottom="1440" w:left="1440" w:header="708" w:footer="708" w:gutter="0"/>
@@ -27907,7 +27915,7 @@
 </file>
 
 <file path=customXml/itemProps2.xml><?xml version="1.0" encoding="utf-8"?>
-<ds:datastoreItem xmlns:ds="http://schemas.openxmlformats.org/officeDocument/2006/customXml" ds:itemID="{52B75E1B-22A2-4B1B-ABAB-847946F34D78}">
+<ds:datastoreItem xmlns:ds="http://schemas.openxmlformats.org/officeDocument/2006/customXml" ds:itemID="{2EBBCD7E-7530-42EF-96EC-F19AEDA78FC3}">
   <ds:schemaRefs>
     <ds:schemaRef ds:uri="http://schemas.openxmlformats.org/officeDocument/2006/bibliography"/>
   </ds:schemaRefs>

</xml_diff>